<commit_message>
Updated cv - pdf docx files
Updated cv - pdf docx files
</commit_message>
<xml_diff>
--- a/download_cv/CV_Daniel_Listiak.docx
+++ b/download_cv/CV_Daniel_Listiak.docx
@@ -1395,7 +1395,7 @@
                                     </pic:cNvPicPr>
                                   </pic:nvPicPr>
                                   <pic:blipFill>
-                                    <a:blip r:embed="rId7">
+                                    <a:blip r:embed="rId9">
                                       <a:extLst>
                                         <a:ext uri="{28A0092B-C50C-407E-A947-70E740481C1C}">
                                           <a14:useLocalDpi xmlns:a14="http://schemas.microsoft.com/office/drawing/2010/main" val="0"/>
@@ -1457,7 +1457,7 @@
                                     </pic:cNvPicPr>
                                   </pic:nvPicPr>
                                   <pic:blipFill>
-                                    <a:blip r:embed="rId7">
+                                    <a:blip r:embed="rId9">
                                       <a:extLst>
                                         <a:ext uri="{28A0092B-C50C-407E-A947-70E740481C1C}">
                                           <a14:useLocalDpi xmlns:a14="http://schemas.microsoft.com/office/drawing/2010/main" val="0"/>
@@ -1526,7 +1526,7 @@
                                     </pic:cNvPicPr>
                                   </pic:nvPicPr>
                                   <pic:blipFill>
-                                    <a:blip r:embed="rId7">
+                                    <a:blip r:embed="rId9">
                                       <a:extLst>
                                         <a:ext uri="{28A0092B-C50C-407E-A947-70E740481C1C}">
                                           <a14:useLocalDpi xmlns:a14="http://schemas.microsoft.com/office/drawing/2010/main" val="0"/>
@@ -1588,7 +1588,7 @@
                                     </pic:cNvPicPr>
                                   </pic:nvPicPr>
                                   <pic:blipFill>
-                                    <a:blip r:embed="rId7">
+                                    <a:blip r:embed="rId9">
                                       <a:extLst>
                                         <a:ext uri="{28A0092B-C50C-407E-A947-70E740481C1C}">
                                           <a14:useLocalDpi xmlns:a14="http://schemas.microsoft.com/office/drawing/2010/main" val="0"/>
@@ -1650,7 +1650,7 @@
                                     </pic:cNvPicPr>
                                   </pic:nvPicPr>
                                   <pic:blipFill>
-                                    <a:blip r:embed="rId8">
+                                    <a:blip r:embed="rId10">
                                       <a:extLst>
                                         <a:ext uri="{28A0092B-C50C-407E-A947-70E740481C1C}">
                                           <a14:useLocalDpi xmlns:a14="http://schemas.microsoft.com/office/drawing/2010/main" val="0"/>
@@ -1736,7 +1736,7 @@
                                     </pic:cNvPicPr>
                                   </pic:nvPicPr>
                                   <pic:blipFill>
-                                    <a:blip r:embed="rId7">
+                                    <a:blip r:embed="rId9">
                                       <a:extLst>
                                         <a:ext uri="{28A0092B-C50C-407E-A947-70E740481C1C}">
                                           <a14:useLocalDpi xmlns:a14="http://schemas.microsoft.com/office/drawing/2010/main" val="0"/>
@@ -1798,7 +1798,7 @@
                                     </pic:cNvPicPr>
                                   </pic:nvPicPr>
                                   <pic:blipFill>
-                                    <a:blip r:embed="rId7">
+                                    <a:blip r:embed="rId9">
                                       <a:extLst>
                                         <a:ext uri="{28A0092B-C50C-407E-A947-70E740481C1C}">
                                           <a14:useLocalDpi xmlns:a14="http://schemas.microsoft.com/office/drawing/2010/main" val="0"/>
@@ -1860,7 +1860,7 @@
                                     </pic:cNvPicPr>
                                   </pic:nvPicPr>
                                   <pic:blipFill>
-                                    <a:blip r:embed="rId7">
+                                    <a:blip r:embed="rId9">
                                       <a:extLst>
                                         <a:ext uri="{28A0092B-C50C-407E-A947-70E740481C1C}">
                                           <a14:useLocalDpi xmlns:a14="http://schemas.microsoft.com/office/drawing/2010/main" val="0"/>
@@ -1922,7 +1922,7 @@
                                     </pic:cNvPicPr>
                                   </pic:nvPicPr>
                                   <pic:blipFill>
-                                    <a:blip r:embed="rId7">
+                                    <a:blip r:embed="rId9">
                                       <a:extLst>
                                         <a:ext uri="{28A0092B-C50C-407E-A947-70E740481C1C}">
                                           <a14:useLocalDpi xmlns:a14="http://schemas.microsoft.com/office/drawing/2010/main" val="0"/>
@@ -1984,7 +1984,7 @@
                                     </pic:cNvPicPr>
                                   </pic:nvPicPr>
                                   <pic:blipFill>
-                                    <a:blip r:embed="rId8">
+                                    <a:blip r:embed="rId10">
                                       <a:extLst>
                                         <a:ext uri="{28A0092B-C50C-407E-A947-70E740481C1C}">
                                           <a14:useLocalDpi xmlns:a14="http://schemas.microsoft.com/office/drawing/2010/main" val="0"/>
@@ -5019,7 +5019,7 @@
                                 <w:szCs w:val="14"/>
                               </w:rPr>
                             </w:pPr>
-                            <w:hyperlink r:id="rId9" w:history="1">
+                            <w:hyperlink r:id="rId11" w:history="1">
                               <w:r>
                                 <w:rPr>
                                   <w:rStyle w:val="Hyperlink"/>
@@ -5100,7 +5100,7 @@
                                 <w:shd w:val="clear" w:color="auto" w:fill="FFFFFF"/>
                               </w:rPr>
                             </w:pPr>
-                            <w:hyperlink r:id="rId10" w:history="1">
+                            <w:hyperlink r:id="rId12" w:history="1">
                               <w:r>
                                 <w:rPr>
                                   <w:rStyle w:val="Hyperlink"/>
@@ -5289,7 +5289,7 @@
                           <w:szCs w:val="14"/>
                         </w:rPr>
                       </w:pPr>
-                      <w:hyperlink r:id="rId11" w:history="1">
+                      <w:hyperlink r:id="rId13" w:history="1">
                         <w:r>
                           <w:rPr>
                             <w:rStyle w:val="Hyperlink"/>
@@ -5370,7 +5370,7 @@
                           <w:shd w:val="clear" w:color="auto" w:fill="FFFFFF"/>
                         </w:rPr>
                       </w:pPr>
-                      <w:hyperlink r:id="rId12" w:history="1">
+                      <w:hyperlink r:id="rId14" w:history="1">
                         <w:r>
                           <w:rPr>
                             <w:rStyle w:val="Hyperlink"/>
@@ -6796,21 +6796,7 @@
                                 <w:sz w:val="14"/>
                                 <w:szCs w:val="14"/>
                               </w:rPr>
-                              <w:t xml:space="preserve">raining </w:t>
-                            </w:r>
-                            <w:r>
-                              <w:rPr>
-                                <w:sz w:val="14"/>
-                                <w:szCs w:val="14"/>
-                              </w:rPr>
-                              <w:t xml:space="preserve">tools </w:t>
-                            </w:r>
-                            <w:r>
-                              <w:rPr>
-                                <w:sz w:val="14"/>
-                                <w:szCs w:val="14"/>
-                              </w:rPr>
-                              <w:t xml:space="preserve">provider </w:t>
+                              <w:t xml:space="preserve">raining provider </w:t>
                             </w:r>
                           </w:p>
                           <w:p>
@@ -6839,6 +6825,10 @@
           </mc:Choice>
           <mc:Fallback>
             <w:pict>
+              <v:shapetype id="_x0000_t202" coordsize="21600,21600" o:spt="202" path="m,l,21600r21600,l21600,xe">
+                <v:stroke joinstyle="miter"/>
+                <v:path gradientshapeok="t" o:connecttype="rect"/>
+              </v:shapetype>
               <v:shape id="_x0000_s1038" type="#_x0000_t202" style="position:absolute;margin-left:247.65pt;margin-top:382.5pt;width:298.85pt;height:82.8pt;z-index:251672576;visibility:visible;mso-wrap-style:square;mso-height-percent:0;mso-wrap-distance-left:12pt;mso-wrap-distance-top:12pt;mso-wrap-distance-right:12pt;mso-wrap-distance-bottom:12pt;mso-position-horizontal:right;mso-position-horizontal-relative:margin;mso-position-vertical:absolute;mso-position-vertical-relative:page;mso-height-percent:0;mso-height-relative:margin;v-text-anchor:top" wrapcoords="0 0 21600 0 21600 21600 0 21600 0 0" o:gfxdata="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" filled="f" stroked="f" strokeweight="1pt">
                 <v:stroke miterlimit="4"/>
                 <v:textbox inset="4pt,4pt,4pt,4pt">
@@ -7001,21 +6991,7 @@
                           <w:sz w:val="14"/>
                           <w:szCs w:val="14"/>
                         </w:rPr>
-                        <w:t xml:space="preserve">raining </w:t>
-                      </w:r>
-                      <w:r>
-                        <w:rPr>
-                          <w:sz w:val="14"/>
-                          <w:szCs w:val="14"/>
-                        </w:rPr>
-                        <w:t xml:space="preserve">tools </w:t>
-                      </w:r>
-                      <w:r>
-                        <w:rPr>
-                          <w:sz w:val="14"/>
-                          <w:szCs w:val="14"/>
-                        </w:rPr>
-                        <w:t xml:space="preserve">provider </w:t>
+                        <w:t xml:space="preserve">raining provider </w:t>
                       </w:r>
                     </w:p>
                     <w:p>
@@ -8444,19 +8420,10 @@
                                 <w:sz w:val="20"/>
                                 <w:szCs w:val="20"/>
                               </w:rPr>
-                              <w:t>Freelance Software Te</w:t>
+                              <w:t>Freelance Software Test Engineer</w:t>
                             </w:r>
                             <w:bookmarkStart w:id="0" w:name="_GoBack"/>
                             <w:bookmarkEnd w:id="0"/>
-                            <w:r>
-                              <w:rPr>
-                                <w:b/>
-                                <w:bCs/>
-                                <w:sz w:val="20"/>
-                                <w:szCs w:val="20"/>
-                              </w:rPr>
-                              <w:t>st Engineer</w:t>
-                            </w:r>
                           </w:p>
                           <w:p>
                             <w:pPr>
@@ -17198,35 +17165,6 @@
                             </w:pPr>
                             <w:r>
                               <w:rPr>
-                                <w:rFonts w:hint="eastAsia"/>
-                                <w:sz w:val="14"/>
-                                <w:szCs w:val="14"/>
-                              </w:rPr>
-                              <w:t>C</w:t>
-                            </w:r>
-                            <w:r>
-                              <w:rPr>
-                                <w:sz w:val="14"/>
-                                <w:szCs w:val="14"/>
-                              </w:rPr>
-                              <w:t>ommunication with customer</w:t>
-                            </w:r>
-                          </w:p>
-                          <w:p>
-                            <w:pPr>
-                              <w:pStyle w:val="Body"/>
-                              <w:numPr>
-                                <w:ilvl w:val="0"/>
-                                <w:numId w:val="2"/>
-                              </w:numPr>
-                              <w:spacing w:line="360" w:lineRule="auto"/>
-                              <w:rPr>
-                                <w:sz w:val="14"/>
-                                <w:szCs w:val="14"/>
-                              </w:rPr>
-                            </w:pPr>
-                            <w:r>
-                              <w:rPr>
                                 <w:sz w:val="14"/>
                                 <w:szCs w:val="14"/>
                               </w:rPr>
@@ -17255,7 +17193,11 @@
           </mc:Choice>
           <mc:Fallback>
             <w:pict>
-              <v:shape w14:anchorId="38A4D588" id="_x0000_s1058" type="#_x0000_t202" style="position:absolute;margin-left:247.65pt;margin-top:195.75pt;width:298.85pt;height:136pt;z-index:251864064;visibility:visible;mso-wrap-style:square;mso-height-percent:0;mso-wrap-distance-left:12pt;mso-wrap-distance-top:12pt;mso-wrap-distance-right:12pt;mso-wrap-distance-bottom:12pt;mso-position-horizontal:right;mso-position-horizontal-relative:margin;mso-position-vertical:absolute;mso-position-vertical-relative:page;mso-height-percent:0;mso-height-relative:margin;v-text-anchor:top" o:gfxdata="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" filled="f" stroked="f" strokeweight="1pt">
+              <v:shapetype w14:anchorId="38A4D588" id="_x0000_t202" coordsize="21600,21600" o:spt="202" path="m,l,21600r21600,l21600,xe">
+                <v:stroke joinstyle="miter"/>
+                <v:path gradientshapeok="t" o:connecttype="rect"/>
+              </v:shapetype>
+              <v:shape id="_x0000_s1058" type="#_x0000_t202" style="position:absolute;margin-left:247.65pt;margin-top:195.75pt;width:298.85pt;height:136pt;z-index:251864064;visibility:visible;mso-wrap-style:square;mso-height-percent:0;mso-wrap-distance-left:12pt;mso-wrap-distance-top:12pt;mso-wrap-distance-right:12pt;mso-wrap-distance-bottom:12pt;mso-position-horizontal:right;mso-position-horizontal-relative:margin;mso-position-vertical:absolute;mso-position-vertical-relative:page;mso-height-percent:0;mso-height-relative:margin;v-text-anchor:top" o:gfxdata="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" filled="f" stroked="f" strokeweight="1pt">
                 <v:stroke miterlimit="4"/>
                 <v:textbox inset="4pt,4pt,4pt,4pt">
                   <w:txbxContent>
@@ -17481,46 +17423,10 @@
                       </w:pPr>
                       <w:r>
                         <w:rPr>
-                          <w:rFonts w:hint="eastAsia"/>
-                          <w:sz w:val="14"/>
-                          <w:szCs w:val="14"/>
-                        </w:rPr>
-                        <w:t>C</w:t>
-                      </w:r>
-                      <w:r>
-                        <w:rPr>
-                          <w:sz w:val="14"/>
-                          <w:szCs w:val="14"/>
-                        </w:rPr>
-                        <w:t>ommunication with customer</w:t>
-                      </w:r>
-                    </w:p>
-                    <w:p>
-                      <w:pPr>
-                        <w:pStyle w:val="Body"/>
-                        <w:numPr>
-                          <w:ilvl w:val="0"/>
-                          <w:numId w:val="2"/>
-                        </w:numPr>
-                        <w:spacing w:line="360" w:lineRule="auto"/>
-                        <w:rPr>
-                          <w:sz w:val="14"/>
-                          <w:szCs w:val="14"/>
-                        </w:rPr>
-                      </w:pPr>
-                      <w:r>
-                        <w:rPr>
-                          <w:sz w:val="14"/>
-                          <w:szCs w:val="14"/>
-                        </w:rPr>
-                        <w:t xml:space="preserve">support for </w:t>
-                      </w:r>
-                      <w:r>
-                        <w:rPr>
-                          <w:sz w:val="14"/>
-                          <w:szCs w:val="14"/>
-                        </w:rPr>
-                        <w:t>testers ( configuration testing tools and test environments)</w:t>
+                          <w:sz w:val="14"/>
+                          <w:szCs w:val="14"/>
+                        </w:rPr>
+                        <w:t>support for testers ( configuration testing tools and test environments)</w:t>
                       </w:r>
                     </w:p>
                     <w:p>
@@ -18750,8 +18656,8 @@
       </w:r>
     </w:p>
     <w:sectPr>
-      <w:headerReference w:type="default" r:id="rId13"/>
-      <w:footerReference w:type="default" r:id="rId14"/>
+      <w:headerReference w:type="default" r:id="rId15"/>
+      <w:footerReference w:type="default" r:id="rId16"/>
       <w:pgSz w:w="11906" w:h="16838"/>
       <w:pgMar w:top="720" w:right="720" w:bottom="720" w:left="720" w:header="709" w:footer="850" w:gutter="0"/>
       <w:cols w:space="720"/>

</xml_diff>

<commit_message>
Update CV files part2
Update CV files part2
</commit_message>
<xml_diff>
--- a/download_cv/CV_Daniel_Listiak.docx
+++ b/download_cv/CV_Daniel_Listiak.docx
@@ -51,7 +51,7 @@
                         <a:effectLst/>
                         <a:extLst>
                           <a:ext uri="{C572A759-6A51-4108-AA02-DFA0A04FC94B}">
-                            <ma14:wrappingTextBoxFlag xmlns="" xmlns:w="http://schemas.openxmlformats.org/wordprocessingml/2006/main" xmlns:w10="urn:schemas-microsoft-com:office:word" xmlns:v="urn:schemas-microsoft-com:vml" xmlns:o="urn:schemas-microsoft-com:office:office" xmlns:ma14="http://schemas.microsoft.com/office/mac/drawingml/2011/main" val="1"/>
+                            <ma14:wrappingTextBoxFlag xmlns:ma14="http://schemas.microsoft.com/office/mac/drawingml/2011/main" xmlns:o="urn:schemas-microsoft-com:office:office" xmlns:v="urn:schemas-microsoft-com:vml" xmlns:w10="urn:schemas-microsoft-com:office:word" xmlns:w="http://schemas.openxmlformats.org/wordprocessingml/2006/main" xmlns="" val="1"/>
                           </a:ext>
                         </a:extLst>
                       </wps:spPr>
@@ -2473,7 +2473,7 @@
                         <a:effectLst/>
                         <a:extLst>
                           <a:ext uri="{C572A759-6A51-4108-AA02-DFA0A04FC94B}">
-                            <ma14:wrappingTextBoxFlag xmlns="" xmlns:w="http://schemas.openxmlformats.org/wordprocessingml/2006/main" xmlns:w10="urn:schemas-microsoft-com:office:word" xmlns:v="urn:schemas-microsoft-com:vml" xmlns:o="urn:schemas-microsoft-com:office:office" xmlns:ma14="http://schemas.microsoft.com/office/mac/drawingml/2011/main" val="1"/>
+                            <ma14:wrappingTextBoxFlag xmlns:ma14="http://schemas.microsoft.com/office/mac/drawingml/2011/main" xmlns:o="urn:schemas-microsoft-com:office:office" xmlns:v="urn:schemas-microsoft-com:vml" xmlns:w10="urn:schemas-microsoft-com:office:word" xmlns:w="http://schemas.openxmlformats.org/wordprocessingml/2006/main" xmlns="" val="1"/>
                           </a:ext>
                         </a:extLst>
                       </wps:spPr>
@@ -2570,7 +2570,7 @@
                         <a:effectLst/>
                         <a:extLst>
                           <a:ext uri="{C572A759-6A51-4108-AA02-DFA0A04FC94B}">
-                            <ma14:wrappingTextBoxFlag xmlns="" xmlns:w="http://schemas.openxmlformats.org/wordprocessingml/2006/main" xmlns:w10="urn:schemas-microsoft-com:office:word" xmlns:v="urn:schemas-microsoft-com:vml" xmlns:o="urn:schemas-microsoft-com:office:office" xmlns:ma14="http://schemas.microsoft.com/office/mac/drawingml/2011/main" val="1"/>
+                            <ma14:wrappingTextBoxFlag xmlns:ma14="http://schemas.microsoft.com/office/mac/drawingml/2011/main" xmlns:o="urn:schemas-microsoft-com:office:office" xmlns:v="urn:schemas-microsoft-com:vml" xmlns:w10="urn:schemas-microsoft-com:office:word" xmlns:w="http://schemas.openxmlformats.org/wordprocessingml/2006/main" xmlns="" val="1"/>
                           </a:ext>
                         </a:extLst>
                       </wps:spPr>
@@ -3985,7 +3985,7 @@
                         <a:effectLst/>
                         <a:extLst>
                           <a:ext uri="{C572A759-6A51-4108-AA02-DFA0A04FC94B}">
-                            <ma14:wrappingTextBoxFlag xmlns="" xmlns:w="http://schemas.openxmlformats.org/wordprocessingml/2006/main" xmlns:w10="urn:schemas-microsoft-com:office:word" xmlns:v="urn:schemas-microsoft-com:vml" xmlns:o="urn:schemas-microsoft-com:office:office" xmlns:ma14="http://schemas.microsoft.com/office/mac/drawingml/2011/main" val="1"/>
+                            <ma14:wrappingTextBoxFlag xmlns:ma14="http://schemas.microsoft.com/office/mac/drawingml/2011/main" xmlns:o="urn:schemas-microsoft-com:office:office" xmlns:v="urn:schemas-microsoft-com:vml" xmlns:w10="urn:schemas-microsoft-com:office:word" xmlns:w="http://schemas.openxmlformats.org/wordprocessingml/2006/main" xmlns="" val="1"/>
                           </a:ext>
                         </a:extLst>
                       </wps:spPr>
@@ -4453,7 +4453,7 @@
                         <a:effectLst/>
                         <a:extLst>
                           <a:ext uri="{C572A759-6A51-4108-AA02-DFA0A04FC94B}">
-                            <ma14:wrappingTextBoxFlag xmlns="" xmlns:w="http://schemas.openxmlformats.org/wordprocessingml/2006/main" xmlns:w10="urn:schemas-microsoft-com:office:word" xmlns:v="urn:schemas-microsoft-com:vml" xmlns:o="urn:schemas-microsoft-com:office:office" xmlns:ma14="http://schemas.microsoft.com/office/mac/drawingml/2011/main" val="1"/>
+                            <ma14:wrappingTextBoxFlag xmlns:ma14="http://schemas.microsoft.com/office/mac/drawingml/2011/main" xmlns:o="urn:schemas-microsoft-com:office:office" xmlns:v="urn:schemas-microsoft-com:vml" xmlns:w10="urn:schemas-microsoft-com:office:word" xmlns:w="http://schemas.openxmlformats.org/wordprocessingml/2006/main" xmlns="" val="1"/>
                           </a:ext>
                         </a:extLst>
                       </wps:spPr>
@@ -4862,7 +4862,7 @@
                         <a:effectLst/>
                         <a:extLst>
                           <a:ext uri="{C572A759-6A51-4108-AA02-DFA0A04FC94B}">
-                            <ma14:wrappingTextBoxFlag xmlns="" xmlns:w="http://schemas.openxmlformats.org/wordprocessingml/2006/main" xmlns:w10="urn:schemas-microsoft-com:office:word" xmlns:v="urn:schemas-microsoft-com:vml" xmlns:o="urn:schemas-microsoft-com:office:office" xmlns:ma14="http://schemas.microsoft.com/office/mac/drawingml/2011/main" val="1"/>
+                            <ma14:wrappingTextBoxFlag xmlns:ma14="http://schemas.microsoft.com/office/mac/drawingml/2011/main" xmlns:o="urn:schemas-microsoft-com:office:office" xmlns:v="urn:schemas-microsoft-com:vml" xmlns:w10="urn:schemas-microsoft-com:office:word" xmlns:w="http://schemas.openxmlformats.org/wordprocessingml/2006/main" xmlns="" val="1"/>
                           </a:ext>
                         </a:extLst>
                       </wps:spPr>
@@ -6632,7 +6632,7 @@
                         <a:effectLst/>
                         <a:extLst>
                           <a:ext uri="{C572A759-6A51-4108-AA02-DFA0A04FC94B}">
-                            <ma14:wrappingTextBoxFlag xmlns="" xmlns:w="http://schemas.openxmlformats.org/wordprocessingml/2006/main" xmlns:w10="urn:schemas-microsoft-com:office:word" xmlns:v="urn:schemas-microsoft-com:vml" xmlns:o="urn:schemas-microsoft-com:office:office" xmlns:ma14="http://schemas.microsoft.com/office/mac/drawingml/2011/main" val="1"/>
+                            <ma14:wrappingTextBoxFlag xmlns:ma14="http://schemas.microsoft.com/office/mac/drawingml/2011/main" xmlns:o="urn:schemas-microsoft-com:office:office" xmlns:v="urn:schemas-microsoft-com:vml" xmlns:w10="urn:schemas-microsoft-com:office:word" xmlns:w="http://schemas.openxmlformats.org/wordprocessingml/2006/main" xmlns="" val="1"/>
                           </a:ext>
                         </a:extLst>
                       </wps:spPr>
@@ -8422,8 +8422,6 @@
                               </w:rPr>
                               <w:t>Freelance Software Test Engineer</w:t>
                             </w:r>
-                            <w:bookmarkStart w:id="0" w:name="_GoBack"/>
-                            <w:bookmarkEnd w:id="0"/>
                           </w:p>
                           <w:p>
                             <w:pPr>
@@ -8643,7 +8641,7 @@
                         <a:effectLst/>
                         <a:extLst>
                           <a:ext uri="{C572A759-6A51-4108-AA02-DFA0A04FC94B}">
-                            <ma14:wrappingTextBoxFlag xmlns="" xmlns:w="http://schemas.openxmlformats.org/wordprocessingml/2006/main" xmlns:w10="urn:schemas-microsoft-com:office:word" xmlns:v="urn:schemas-microsoft-com:vml" xmlns:o="urn:schemas-microsoft-com:office:office" xmlns:ma14="http://schemas.microsoft.com/office/mac/drawingml/2011/main" val="1"/>
+                            <ma14:wrappingTextBoxFlag xmlns:ma14="http://schemas.microsoft.com/office/mac/drawingml/2011/main" xmlns:o="urn:schemas-microsoft-com:office:office" xmlns:v="urn:schemas-microsoft-com:vml" xmlns:w10="urn:schemas-microsoft-com:office:word" xmlns:w="http://schemas.openxmlformats.org/wordprocessingml/2006/main" xmlns="" val="1"/>
                           </a:ext>
                         </a:extLst>
                       </wps:spPr>
@@ -15010,7 +15008,7 @@
                         <a:effectLst/>
                         <a:extLst>
                           <a:ext uri="{C572A759-6A51-4108-AA02-DFA0A04FC94B}">
-                            <ma14:wrappingTextBoxFlag xmlns="" xmlns:w="http://schemas.openxmlformats.org/wordprocessingml/2006/main" xmlns:w10="urn:schemas-microsoft-com:office:word" xmlns:v="urn:schemas-microsoft-com:vml" xmlns:o="urn:schemas-microsoft-com:office:office" xmlns:ma14="http://schemas.microsoft.com/office/mac/drawingml/2011/main" val="1"/>
+                            <ma14:wrappingTextBoxFlag xmlns:ma14="http://schemas.microsoft.com/office/mac/drawingml/2011/main" xmlns:o="urn:schemas-microsoft-com:office:office" xmlns:v="urn:schemas-microsoft-com:vml" xmlns:w10="urn:schemas-microsoft-com:office:word" xmlns:w="http://schemas.openxmlformats.org/wordprocessingml/2006/main" xmlns="" val="1"/>
                           </a:ext>
                         </a:extLst>
                       </wps:spPr>
@@ -16278,7 +16276,7 @@
                         <a:effectLst/>
                         <a:extLst>
                           <a:ext uri="{C572A759-6A51-4108-AA02-DFA0A04FC94B}">
-                            <ma14:wrappingTextBoxFlag xmlns="" xmlns:w="http://schemas.openxmlformats.org/wordprocessingml/2006/main" xmlns:w10="urn:schemas-microsoft-com:office:word" xmlns:v="urn:schemas-microsoft-com:vml" xmlns:o="urn:schemas-microsoft-com:office:office" xmlns:ma14="http://schemas.microsoft.com/office/mac/drawingml/2011/main" val="1"/>
+                            <ma14:wrappingTextBoxFlag xmlns:ma14="http://schemas.microsoft.com/office/mac/drawingml/2011/main" xmlns:o="urn:schemas-microsoft-com:office:office" xmlns:v="urn:schemas-microsoft-com:vml" xmlns:w10="urn:schemas-microsoft-com:office:word" xmlns:w="http://schemas.openxmlformats.org/wordprocessingml/2006/main" xmlns="" val="1"/>
                           </a:ext>
                         </a:extLst>
                       </wps:spPr>
@@ -17140,34 +17138,6 @@
                                 <w:sz w:val="14"/>
                                 <w:szCs w:val="14"/>
                               </w:rPr>
-                              <w:t>JIRA administration</w:t>
-                            </w:r>
-                            <w:r>
-                              <w:rPr>
-                                <w:sz w:val="14"/>
-                                <w:szCs w:val="14"/>
-                              </w:rPr>
-                              <w:t xml:space="preserve">, </w:t>
-                            </w:r>
-                          </w:p>
-                          <w:p>
-                            <w:pPr>
-                              <w:pStyle w:val="Body"/>
-                              <w:numPr>
-                                <w:ilvl w:val="0"/>
-                                <w:numId w:val="2"/>
-                              </w:numPr>
-                              <w:spacing w:line="360" w:lineRule="auto"/>
-                              <w:rPr>
-                                <w:sz w:val="14"/>
-                                <w:szCs w:val="14"/>
-                              </w:rPr>
-                            </w:pPr>
-                            <w:r>
-                              <w:rPr>
-                                <w:sz w:val="14"/>
-                                <w:szCs w:val="14"/>
-                              </w:rPr>
                               <w:t>support for testers ( configuration testing tools and test environments)</w:t>
                             </w:r>
                           </w:p>
@@ -17176,6 +17146,8 @@
                               <w:pStyle w:val="Body"/>
                               <w:spacing w:line="360" w:lineRule="auto"/>
                             </w:pPr>
+                            <w:bookmarkStart w:id="0" w:name="_GoBack"/>
+                            <w:bookmarkEnd w:id="0"/>
                           </w:p>
                         </w:txbxContent>
                       </wps:txbx>
@@ -17398,34 +17370,6 @@
                           <w:sz w:val="14"/>
                           <w:szCs w:val="14"/>
                         </w:rPr>
-                        <w:t>JIRA administration</w:t>
-                      </w:r>
-                      <w:r>
-                        <w:rPr>
-                          <w:sz w:val="14"/>
-                          <w:szCs w:val="14"/>
-                        </w:rPr>
-                        <w:t xml:space="preserve">, </w:t>
-                      </w:r>
-                    </w:p>
-                    <w:p>
-                      <w:pPr>
-                        <w:pStyle w:val="Body"/>
-                        <w:numPr>
-                          <w:ilvl w:val="0"/>
-                          <w:numId w:val="2"/>
-                        </w:numPr>
-                        <w:spacing w:line="360" w:lineRule="auto"/>
-                        <w:rPr>
-                          <w:sz w:val="14"/>
-                          <w:szCs w:val="14"/>
-                        </w:rPr>
-                      </w:pPr>
-                      <w:r>
-                        <w:rPr>
-                          <w:sz w:val="14"/>
-                          <w:szCs w:val="14"/>
-                        </w:rPr>
                         <w:t>support for testers ( configuration testing tools and test environments)</w:t>
                       </w:r>
                     </w:p>
@@ -17434,6 +17378,8 @@
                         <w:pStyle w:val="Body"/>
                         <w:spacing w:line="360" w:lineRule="auto"/>
                       </w:pPr>
+                      <w:bookmarkStart w:id="1" w:name="_GoBack"/>
+                      <w:bookmarkEnd w:id="1"/>
                     </w:p>
                   </w:txbxContent>
                 </v:textbox>

</xml_diff>

<commit_message>
Info corrections, small updates
Info corrections, small updates
</commit_message>
<xml_diff>
--- a/download_cv/CV_Daniel_Listiak.docx
+++ b/download_cv/CV_Daniel_Listiak.docx
@@ -51,7 +51,7 @@
                         <a:effectLst/>
                         <a:extLst>
                           <a:ext uri="{C572A759-6A51-4108-AA02-DFA0A04FC94B}">
-                            <ma14:wrappingTextBoxFlag xmlns="" xmlns:w="http://schemas.openxmlformats.org/wordprocessingml/2006/main" xmlns:w10="urn:schemas-microsoft-com:office:word" xmlns:v="urn:schemas-microsoft-com:vml" xmlns:o="urn:schemas-microsoft-com:office:office" xmlns:ma14="http://schemas.microsoft.com/office/mac/drawingml/2011/main" val="1"/>
+                            <ma14:wrappingTextBoxFlag xmlns:ma14="http://schemas.microsoft.com/office/mac/drawingml/2011/main" xmlns:o="urn:schemas-microsoft-com:office:office" xmlns:v="urn:schemas-microsoft-com:vml" xmlns:w10="urn:schemas-microsoft-com:office:word" xmlns:w="http://schemas.openxmlformats.org/wordprocessingml/2006/main" xmlns="" val="1"/>
                           </a:ext>
                         </a:extLst>
                       </wps:spPr>
@@ -148,8 +148,17 @@
                                 <w:sz w:val="14"/>
                                 <w:szCs w:val="14"/>
                               </w:rPr>
-                              <w:t>Bash</w:t>
-                            </w:r>
+                              <w:t xml:space="preserve">Apache </w:t>
+                            </w:r>
+                            <w:proofErr w:type="spellStart"/>
+                            <w:r>
+                              <w:rPr>
+                                <w:sz w:val="14"/>
+                                <w:szCs w:val="14"/>
+                              </w:rPr>
+                              <w:t>Jmeter</w:t>
+                            </w:r>
+                            <w:proofErr w:type="spellEnd"/>
                           </w:p>
                           <w:p>
                             <w:pPr>
@@ -1143,8 +1152,17 @@
                           <w:sz w:val="14"/>
                           <w:szCs w:val="14"/>
                         </w:rPr>
-                        <w:t>Bash</w:t>
-                      </w:r>
+                        <w:t xml:space="preserve">Apache </w:t>
+                      </w:r>
+                      <w:proofErr w:type="spellStart"/>
+                      <w:r>
+                        <w:rPr>
+                          <w:sz w:val="14"/>
+                          <w:szCs w:val="14"/>
+                        </w:rPr>
+                        <w:t>Jmeter</w:t>
+                      </w:r>
+                      <w:proofErr w:type="spellEnd"/>
                     </w:p>
                     <w:p>
                       <w:pPr>
@@ -2118,11 +2136,7 @@
           </mc:Choice>
           <mc:Fallback>
             <w:pict>
-              <v:shapetype w14:anchorId="7DC9C91B" id="_x0000_t202" coordsize="21600,21600" o:spt="202" path="m,l,21600r21600,l21600,xe">
-                <v:stroke joinstyle="miter"/>
-                <v:path gradientshapeok="t" o:connecttype="rect"/>
-              </v:shapetype>
-              <v:shape id="officeArt object" o:spid="_x0000_s1026" type="#_x0000_t202" style="position:absolute;margin-left:174pt;margin-top:337.6pt;width:51.15pt;height:34.35pt;z-index:251874304;visibility:visible;mso-wrap-style:square;mso-width-percent:0;mso-height-percent:0;mso-wrap-distance-left:12pt;mso-wrap-distance-top:12pt;mso-wrap-distance-right:12pt;mso-wrap-distance-bottom:12pt;mso-position-horizontal:absolute;mso-position-horizontal-relative:margin;mso-position-vertical:absolute;mso-position-vertical-relative:page;mso-width-percent:0;mso-height-percent:0;mso-width-relative:margin;mso-height-relative:margin;v-text-anchor:top" o:gfxdata="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" filled="f" stroked="f" strokeweight="1pt">
+              <v:shape w14:anchorId="7DC9C91B" id="_x0000_s1027" type="#_x0000_t202" style="position:absolute;margin-left:174pt;margin-top:337.6pt;width:51.15pt;height:34.35pt;z-index:251874304;visibility:visible;mso-wrap-style:square;mso-width-percent:0;mso-height-percent:0;mso-wrap-distance-left:12pt;mso-wrap-distance-top:12pt;mso-wrap-distance-right:12pt;mso-wrap-distance-bottom:12pt;mso-position-horizontal:absolute;mso-position-horizontal-relative:margin;mso-position-vertical:absolute;mso-position-vertical-relative:page;mso-width-percent:0;mso-height-percent:0;mso-width-relative:margin;mso-height-relative:margin;v-text-anchor:top" o:gfxdata="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" filled="f" stroked="f" strokeweight="1pt">
                 <v:stroke miterlimit="4"/>
                 <v:textbox inset="4pt,4pt,4pt,4pt">
                   <w:txbxContent>
@@ -2138,16 +2152,7 @@
                           <w:sz w:val="14"/>
                           <w:szCs w:val="14"/>
                         </w:rPr>
-                        <w:t xml:space="preserve">07-2020 - </w:t>
-                      </w:r>
-                      <w:r>
-                        <w:rPr>
-                          <w:b/>
-                          <w:bCs/>
-                          <w:sz w:val="14"/>
-                          <w:szCs w:val="14"/>
-                        </w:rPr>
-                        <w:t>present</w:t>
+                        <w:t>07-2020 - present</w:t>
                       </w:r>
                     </w:p>
                     <w:p>
@@ -2324,7 +2329,7 @@
           </mc:Choice>
           <mc:Fallback>
             <w:pict>
-              <v:shape id="_x0000_s1027" type="#_x0000_t202" style="position:absolute;margin-left:210.35pt;margin-top:385.3pt;width:47.55pt;height:35.45pt;z-index:251669504;visibility:visible;mso-wrap-style:square;mso-height-percent:0;mso-wrap-distance-left:12pt;mso-wrap-distance-top:12pt;mso-wrap-distance-right:12pt;mso-wrap-distance-bottom:12pt;mso-position-horizontal:absolute;mso-position-horizontal-relative:page;mso-position-vertical:absolute;mso-position-vertical-relative:page;mso-height-percent:0;mso-height-relative:margin;v-text-anchor:top" wrapcoords="0 0 21600 0 21600 21600 0 21600 0 0" o:gfxdata="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" filled="f" stroked="f" strokeweight="1pt">
+              <v:shape id="_x0000_s1028" type="#_x0000_t202" style="position:absolute;margin-left:210.35pt;margin-top:385.3pt;width:47.55pt;height:35.45pt;z-index:251669504;visibility:visible;mso-wrap-style:square;mso-height-percent:0;mso-wrap-distance-left:12pt;mso-wrap-distance-top:12pt;mso-wrap-distance-right:12pt;mso-wrap-distance-bottom:12pt;mso-position-horizontal:absolute;mso-position-horizontal-relative:page;mso-position-vertical:absolute;mso-position-vertical-relative:page;mso-height-percent:0;mso-height-relative:margin;v-text-anchor:top" wrapcoords="0 0 21600 0 21600 21600 0 21600 0 0" o:gfxdata="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" filled="f" stroked="f" strokeweight="1pt">
                 <v:stroke miterlimit="4"/>
                 <v:textbox inset="4pt,4pt,4pt,4pt">
                   <w:txbxContent>
@@ -2473,7 +2478,7 @@
                         <a:effectLst/>
                         <a:extLst>
                           <a:ext uri="{C572A759-6A51-4108-AA02-DFA0A04FC94B}">
-                            <ma14:wrappingTextBoxFlag xmlns="" xmlns:w="http://schemas.openxmlformats.org/wordprocessingml/2006/main" xmlns:w10="urn:schemas-microsoft-com:office:word" xmlns:v="urn:schemas-microsoft-com:vml" xmlns:o="urn:schemas-microsoft-com:office:office" xmlns:ma14="http://schemas.microsoft.com/office/mac/drawingml/2011/main" val="1"/>
+                            <ma14:wrappingTextBoxFlag xmlns:ma14="http://schemas.microsoft.com/office/mac/drawingml/2011/main" xmlns:o="urn:schemas-microsoft-com:office:office" xmlns:v="urn:schemas-microsoft-com:vml" xmlns:w10="urn:schemas-microsoft-com:office:word" xmlns:w="http://schemas.openxmlformats.org/wordprocessingml/2006/main" xmlns="" val="1"/>
                           </a:ext>
                         </a:extLst>
                       </wps:spPr>
@@ -2504,7 +2509,7 @@
           </mc:Choice>
           <mc:Fallback>
             <w:pict>
-              <v:shape id="_x0000_s1028" type="#_x0000_t202" style="position:absolute;margin-left:301.65pt;margin-top:112.4pt;width:352.85pt;height:698.75pt;z-index:251668480;visibility:visible;mso-wrap-style:square;mso-width-percent:0;mso-height-percent:0;mso-wrap-distance-left:12pt;mso-wrap-distance-top:12pt;mso-wrap-distance-right:12pt;mso-wrap-distance-bottom:12pt;mso-position-horizontal:right;mso-position-horizontal-relative:margin;mso-position-vertical:absolute;mso-position-vertical-relative:page;mso-width-percent:0;mso-height-percent:0;mso-width-relative:margin;mso-height-relative:margin;v-text-anchor:top" wrapcoords="0 0 21600 0 21600 21600 0 21600 0 0" o:gfxdata="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" filled="f" stroked="f" strokeweight="1pt">
+              <v:shape id="_x0000_s1029" type="#_x0000_t202" style="position:absolute;margin-left:301.65pt;margin-top:112.4pt;width:352.85pt;height:698.75pt;z-index:251668480;visibility:visible;mso-wrap-style:square;mso-width-percent:0;mso-height-percent:0;mso-wrap-distance-left:12pt;mso-wrap-distance-top:12pt;mso-wrap-distance-right:12pt;mso-wrap-distance-bottom:12pt;mso-position-horizontal:right;mso-position-horizontal-relative:margin;mso-position-vertical:absolute;mso-position-vertical-relative:page;mso-width-percent:0;mso-height-percent:0;mso-width-relative:margin;mso-height-relative:margin;v-text-anchor:top" wrapcoords="0 0 21600 0 21600 21600 0 21600 0 0" o:gfxdata="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" filled="f" stroked="f" strokeweight="1pt">
                 <v:stroke miterlimit="4"/>
                 <v:textbox inset="4pt,4pt,4pt,4pt">
                   <w:txbxContent>
@@ -2570,7 +2575,7 @@
                         <a:effectLst/>
                         <a:extLst>
                           <a:ext uri="{C572A759-6A51-4108-AA02-DFA0A04FC94B}">
-                            <ma14:wrappingTextBoxFlag xmlns="" xmlns:w="http://schemas.openxmlformats.org/wordprocessingml/2006/main" xmlns:w10="urn:schemas-microsoft-com:office:word" xmlns:v="urn:schemas-microsoft-com:vml" xmlns:o="urn:schemas-microsoft-com:office:office" xmlns:ma14="http://schemas.microsoft.com/office/mac/drawingml/2011/main" val="1"/>
+                            <ma14:wrappingTextBoxFlag xmlns:ma14="http://schemas.microsoft.com/office/mac/drawingml/2011/main" xmlns:o="urn:schemas-microsoft-com:office:office" xmlns:v="urn:schemas-microsoft-com:vml" xmlns:w10="urn:schemas-microsoft-com:office:word" xmlns:w="http://schemas.openxmlformats.org/wordprocessingml/2006/main" xmlns="" val="1"/>
                           </a:ext>
                         </a:extLst>
                       </wps:spPr>
@@ -2652,18 +2657,7 @@
                                 <w:sz w:val="14"/>
                                 <w:szCs w:val="14"/>
                               </w:rPr>
-                              <w:t>2</w:t>
-                            </w:r>
-                            <w:bookmarkStart w:id="0" w:name="_GoBack"/>
-                            <w:bookmarkEnd w:id="0"/>
-                            <w:r>
-                              <w:rPr>
-                                <w:b/>
-                                <w:bCs/>
-                                <w:sz w:val="14"/>
-                                <w:szCs w:val="14"/>
-                              </w:rPr>
-                              <w:t>018</w:t>
+                              <w:t>2018</w:t>
                             </w:r>
                             <w:r>
                               <w:rPr>
@@ -2688,7 +2682,7 @@
           </mc:Choice>
           <mc:Fallback>
             <w:pict>
-              <v:shape id="_x0000_s1029" type="#_x0000_t202" style="position:absolute;margin-left:212.85pt;margin-top:633.9pt;width:47.6pt;height:127.7pt;z-index:251671552;visibility:visible;mso-wrap-style:square;mso-wrap-distance-left:12pt;mso-wrap-distance-top:12pt;mso-wrap-distance-right:12pt;mso-wrap-distance-bottom:12pt;mso-position-horizontal:absolute;mso-position-horizontal-relative:page;mso-position-vertical:absolute;mso-position-vertical-relative:page;v-text-anchor:top" wrapcoords="0 0 21577 0 21577 21592 0 21592 0 0" o:gfxdata="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" filled="f" stroked="f" strokeweight="1pt">
+              <v:shape id="_x0000_s1030" type="#_x0000_t202" style="position:absolute;margin-left:212.85pt;margin-top:633.9pt;width:47.6pt;height:127.7pt;z-index:251671552;visibility:visible;mso-wrap-style:square;mso-wrap-distance-left:12pt;mso-wrap-distance-top:12pt;mso-wrap-distance-right:12pt;mso-wrap-distance-bottom:12pt;mso-position-horizontal:absolute;mso-position-horizontal-relative:page;mso-position-vertical:absolute;mso-position-vertical-relative:page;v-text-anchor:top" wrapcoords="0 0 21577 0 21577 21592 0 21592 0 0" o:gfxdata="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" filled="f" stroked="f" strokeweight="1pt">
                 <v:stroke miterlimit="4"/>
                 <v:textbox inset="4pt,4pt,4pt,4pt">
                   <w:txbxContent>
@@ -3996,7 +3990,7 @@
                         <a:effectLst/>
                         <a:extLst>
                           <a:ext uri="{C572A759-6A51-4108-AA02-DFA0A04FC94B}">
-                            <ma14:wrappingTextBoxFlag xmlns="" xmlns:w="http://schemas.openxmlformats.org/wordprocessingml/2006/main" xmlns:w10="urn:schemas-microsoft-com:office:word" xmlns:v="urn:schemas-microsoft-com:vml" xmlns:o="urn:schemas-microsoft-com:office:office" xmlns:ma14="http://schemas.microsoft.com/office/mac/drawingml/2011/main" val="1"/>
+                            <ma14:wrappingTextBoxFlag xmlns:ma14="http://schemas.microsoft.com/office/mac/drawingml/2011/main" xmlns:o="urn:schemas-microsoft-com:office:office" xmlns:v="urn:schemas-microsoft-com:vml" xmlns:w10="urn:schemas-microsoft-com:office:word" xmlns:w="http://schemas.openxmlformats.org/wordprocessingml/2006/main" xmlns="" val="1"/>
                           </a:ext>
                         </a:extLst>
                       </wps:spPr>
@@ -4089,7 +4083,7 @@
           </mc:Choice>
           <mc:Fallback>
             <w:pict>
-              <v:shape id="_x0000_s1030" type="#_x0000_t202" style="position:absolute;margin-left:211.6pt;margin-top:475.6pt;width:47.55pt;height:104pt;z-index:251673600;visibility:visible;mso-wrap-style:square;mso-height-percent:0;mso-wrap-distance-left:12pt;mso-wrap-distance-top:12pt;mso-wrap-distance-right:12pt;mso-wrap-distance-bottom:12pt;mso-position-horizontal:absolute;mso-position-horizontal-relative:page;mso-position-vertical:absolute;mso-position-vertical-relative:page;mso-height-percent:0;mso-height-relative:margin;v-text-anchor:top" wrapcoords="0 0 21600 0 21600 21600 0 21600 0 0" o:gfxdata="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" filled="f" stroked="f" strokeweight="1pt">
+              <v:shape id="_x0000_s1031" type="#_x0000_t202" style="position:absolute;margin-left:211.6pt;margin-top:475.6pt;width:47.55pt;height:104pt;z-index:251673600;visibility:visible;mso-wrap-style:square;mso-height-percent:0;mso-wrap-distance-left:12pt;mso-wrap-distance-top:12pt;mso-wrap-distance-right:12pt;mso-wrap-distance-bottom:12pt;mso-position-horizontal:absolute;mso-position-horizontal-relative:page;mso-position-vertical:absolute;mso-position-vertical-relative:page;mso-height-percent:0;mso-height-relative:margin;v-text-anchor:top" wrapcoords="0 0 21600 0 21600 21600 0 21600 0 0" o:gfxdata="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" filled="f" stroked="f" strokeweight="1pt">
                 <v:stroke miterlimit="4"/>
                 <v:textbox inset="4pt,4pt,4pt,4pt">
                   <w:txbxContent>
@@ -4115,17 +4109,7 @@
                           <w:szCs w:val="14"/>
                           <w:lang w:val="ru-RU"/>
                         </w:rPr>
-                        <w:t xml:space="preserve"> </w:t>
-                      </w:r>
-                      <w:r>
-                        <w:rPr>
-                          <w:b/>
-                          <w:bCs/>
-                          <w:sz w:val="14"/>
-                          <w:szCs w:val="14"/>
-                          <w:lang w:val="ru-RU"/>
-                        </w:rPr>
-                        <w:t xml:space="preserve">-    </w:t>
+                        <w:t xml:space="preserve"> -    </w:t>
                       </w:r>
                       <w:r>
                         <w:rPr>
@@ -4256,7 +4240,7 @@
           </mc:Choice>
           <mc:Fallback>
             <w:pict>
-              <v:shape id="_x0000_s1031" type="#_x0000_t202" style="position:absolute;margin-left:0;margin-top:109.65pt;width:109.6pt;height:23.25pt;z-index:251682816;visibility:visible;mso-wrap-style:square;mso-width-percent:0;mso-height-percent:0;mso-wrap-distance-left:12pt;mso-wrap-distance-top:12pt;mso-wrap-distance-right:12pt;mso-wrap-distance-bottom:12pt;mso-position-horizontal:left;mso-position-horizontal-relative:margin;mso-position-vertical:absolute;mso-position-vertical-relative:page;mso-width-percent:0;mso-height-percent:0;mso-width-relative:margin;mso-height-relative:margin;v-text-anchor:top" o:gfxdata="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" filled="f" stroked="f" strokeweight="1pt">
+              <v:shape id="_x0000_s1032" type="#_x0000_t202" style="position:absolute;margin-left:0;margin-top:109.65pt;width:109.6pt;height:23.25pt;z-index:251682816;visibility:visible;mso-wrap-style:square;mso-width-percent:0;mso-height-percent:0;mso-wrap-distance-left:12pt;mso-wrap-distance-top:12pt;mso-wrap-distance-right:12pt;mso-wrap-distance-bottom:12pt;mso-position-horizontal:left;mso-position-horizontal-relative:margin;mso-position-vertical:absolute;mso-position-vertical-relative:page;mso-width-percent:0;mso-height-percent:0;mso-width-relative:margin;mso-height-relative:margin;v-text-anchor:top" o:gfxdata="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" filled="f" stroked="f" strokeweight="1pt">
                 <v:stroke miterlimit="4"/>
                 <v:textbox inset="4pt,4pt,4pt,4pt">
                   <w:txbxContent>
@@ -4370,7 +4354,7 @@
           </mc:Choice>
           <mc:Fallback>
             <w:pict>
-              <v:shape id="_x0000_s1032" type="#_x0000_t202" style="position:absolute;margin-left:0;margin-top:352.9pt;width:102.4pt;height:21.25pt;z-index:251684864;visibility:visible;mso-wrap-style:square;mso-wrap-distance-left:12pt;mso-wrap-distance-top:12pt;mso-wrap-distance-right:12pt;mso-wrap-distance-bottom:12pt;mso-position-horizontal:left;mso-position-horizontal-relative:margin;mso-position-vertical:absolute;mso-position-vertical-relative:page;v-text-anchor:top" o:gfxdata="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" filled="f" stroked="f" strokeweight="1pt">
+              <v:shape id="_x0000_s1033" type="#_x0000_t202" style="position:absolute;margin-left:0;margin-top:352.9pt;width:102.4pt;height:21.25pt;z-index:251684864;visibility:visible;mso-wrap-style:square;mso-wrap-distance-left:12pt;mso-wrap-distance-top:12pt;mso-wrap-distance-right:12pt;mso-wrap-distance-bottom:12pt;mso-position-horizontal:left;mso-position-horizontal-relative:margin;mso-position-vertical:absolute;mso-position-vertical-relative:page;v-text-anchor:top" o:gfxdata="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" filled="f" stroked="f" strokeweight="1pt">
                 <v:stroke miterlimit="4"/>
                 <v:textbox inset="4pt,4pt,4pt,4pt">
                   <w:txbxContent>
@@ -4464,7 +4448,7 @@
                         <a:effectLst/>
                         <a:extLst>
                           <a:ext uri="{C572A759-6A51-4108-AA02-DFA0A04FC94B}">
-                            <ma14:wrappingTextBoxFlag xmlns="" xmlns:w="http://schemas.openxmlformats.org/wordprocessingml/2006/main" xmlns:w10="urn:schemas-microsoft-com:office:word" xmlns:v="urn:schemas-microsoft-com:vml" xmlns:o="urn:schemas-microsoft-com:office:office" xmlns:ma14="http://schemas.microsoft.com/office/mac/drawingml/2011/main" val="1"/>
+                            <ma14:wrappingTextBoxFlag xmlns:ma14="http://schemas.microsoft.com/office/mac/drawingml/2011/main" xmlns:o="urn:schemas-microsoft-com:office:office" xmlns:v="urn:schemas-microsoft-com:vml" xmlns:w10="urn:schemas-microsoft-com:office:word" xmlns:w="http://schemas.openxmlformats.org/wordprocessingml/2006/main" xmlns="" val="1"/>
                           </a:ext>
                         </a:extLst>
                       </wps:spPr>
@@ -4839,7 +4823,7 @@
                         <a:effectLst/>
                         <a:extLst>
                           <a:ext uri="{C572A759-6A51-4108-AA02-DFA0A04FC94B}">
-                            <ma14:wrappingTextBoxFlag xmlns="" xmlns:w="http://schemas.openxmlformats.org/wordprocessingml/2006/main" xmlns:w10="urn:schemas-microsoft-com:office:word" xmlns:v="urn:schemas-microsoft-com:vml" xmlns:o="urn:schemas-microsoft-com:office:office" xmlns:ma14="http://schemas.microsoft.com/office/mac/drawingml/2011/main" val="1"/>
+                            <ma14:wrappingTextBoxFlag xmlns:ma14="http://schemas.microsoft.com/office/mac/drawingml/2011/main" xmlns:o="urn:schemas-microsoft-com:office:office" xmlns:v="urn:schemas-microsoft-com:vml" xmlns:w10="urn:schemas-microsoft-com:office:word" xmlns:w="http://schemas.openxmlformats.org/wordprocessingml/2006/main" xmlns="" val="1"/>
                           </a:ext>
                         </a:extLst>
                       </wps:spPr>
@@ -5111,7 +5095,7 @@
           </mc:Choice>
           <mc:Fallback>
             <w:pict>
-              <v:shape id="_x0000_s1034" type="#_x0000_t202" style="position:absolute;margin-left:0;margin-top:143.2pt;width:168.8pt;height:170.8pt;z-index:251680768;visibility:visible;mso-wrap-style:square;mso-height-percent:0;mso-wrap-distance-left:12pt;mso-wrap-distance-top:12pt;mso-wrap-distance-right:12pt;mso-wrap-distance-bottom:12pt;mso-position-horizontal:left;mso-position-horizontal-relative:margin;mso-position-vertical:absolute;mso-position-vertical-relative:page;mso-height-percent:0;mso-height-relative:margin;v-text-anchor:top" wrapcoords="0 0 21600 0 21600 21600 0 21600 0 0" o:gfxdata="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" filled="f" stroked="f" strokeweight="1pt">
+              <v:shape id="_x0000_s1035" type="#_x0000_t202" style="position:absolute;margin-left:0;margin-top:143.2pt;width:168.8pt;height:170.8pt;z-index:251680768;visibility:visible;mso-wrap-style:square;mso-height-percent:0;mso-wrap-distance-left:12pt;mso-wrap-distance-top:12pt;mso-wrap-distance-right:12pt;mso-wrap-distance-bottom:12pt;mso-position-horizontal:left;mso-position-horizontal-relative:margin;mso-position-vertical:absolute;mso-position-vertical-relative:page;mso-height-percent:0;mso-height-relative:margin;v-text-anchor:top" wrapcoords="0 0 21600 0 21600 21600 0 21600 0 0" o:gfxdata="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" filled="f" stroked="f" strokeweight="1pt">
                 <v:stroke miterlimit="4"/>
                 <v:textbox inset="4pt,4pt,4pt,4pt">
                   <w:txbxContent>
@@ -5266,7 +5250,7 @@
                           <w:szCs w:val="14"/>
                         </w:rPr>
                       </w:pPr>
-                      <w:hyperlink r:id="rId13" w:history="1">
+                      <w:hyperlink r:id="rId11" w:history="1">
                         <w:r>
                           <w:rPr>
                             <w:rStyle w:val="Hyperlink"/>
@@ -5347,7 +5331,7 @@
                           <w:shd w:val="clear" w:color="auto" w:fill="FFFFFF"/>
                         </w:rPr>
                       </w:pPr>
-                      <w:hyperlink r:id="rId14" w:history="1">
+                      <w:hyperlink r:id="rId12" w:history="1">
                         <w:r>
                           <w:rPr>
                             <w:rStyle w:val="Hyperlink"/>
@@ -5670,7 +5654,7 @@
           </mc:Choice>
           <mc:Fallback>
             <w:pict>
-              <v:shape w14:anchorId="1D147E49" id="_x0000_s1035" type="#_x0000_t202" style="position:absolute;margin-left:247.65pt;margin-top:631.6pt;width:298.85pt;height:161.6pt;z-index:251868160;visibility:visible;mso-wrap-style:square;mso-height-percent:0;mso-wrap-distance-left:12pt;mso-wrap-distance-top:12pt;mso-wrap-distance-right:12pt;mso-wrap-distance-bottom:12pt;mso-position-horizontal:right;mso-position-horizontal-relative:margin;mso-position-vertical:absolute;mso-position-vertical-relative:page;mso-height-percent:0;mso-height-relative:margin;v-text-anchor:top" o:gfxdata="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" filled="f" stroked="f" strokeweight="1pt">
+              <v:shape w14:anchorId="1D147E49" id="_x0000_s1036" type="#_x0000_t202" style="position:absolute;margin-left:247.65pt;margin-top:631.6pt;width:298.85pt;height:161.6pt;z-index:251868160;visibility:visible;mso-wrap-style:square;mso-height-percent:0;mso-wrap-distance-left:12pt;mso-wrap-distance-top:12pt;mso-wrap-distance-right:12pt;mso-wrap-distance-bottom:12pt;mso-position-horizontal:right;mso-position-horizontal-relative:margin;mso-position-vertical:absolute;mso-position-vertical-relative:page;mso-height-percent:0;mso-height-relative:margin;v-text-anchor:top" o:gfxdata="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" filled="f" stroked="f" strokeweight="1pt">
                 <v:stroke miterlimit="4"/>
                 <v:textbox inset="4pt,4pt,4pt,4pt">
                   <w:txbxContent>
@@ -5787,14 +5771,7 @@
                           <w:sz w:val="14"/>
                           <w:szCs w:val="14"/>
                         </w:rPr>
-                        <w:t>Rest API functional testing</w:t>
-                      </w:r>
-                      <w:r>
-                        <w:rPr>
-                          <w:sz w:val="14"/>
-                          <w:szCs w:val="14"/>
-                        </w:rPr>
-                        <w:t>, testing security token services (authorizations)</w:t>
+                        <w:t>Rest API functional testing, testing security token services (authorizations)</w:t>
                       </w:r>
                     </w:p>
                     <w:p>
@@ -5884,14 +5861,7 @@
                           <w:sz w:val="14"/>
                           <w:szCs w:val="14"/>
                         </w:rPr>
-                        <w:t>reating test cases &amp; maintenance, test planning, preparing test data, script parameterization</w:t>
-                      </w:r>
-                      <w:r>
-                        <w:rPr>
-                          <w:sz w:val="14"/>
-                          <w:szCs w:val="14"/>
-                        </w:rPr>
-                        <w:t>,</w:t>
+                        <w:t>reating test cases &amp; maintenance, test planning, preparing test data, script parameterization,</w:t>
                       </w:r>
                       <w:r>
                         <w:rPr>
@@ -6275,7 +6245,7 @@
           </mc:Choice>
           <mc:Fallback>
             <w:pict>
-              <v:shape id="_x0000_s1036" type="#_x0000_t202" style="position:absolute;margin-left:247.65pt;margin-top:474.05pt;width:298.85pt;height:154.4pt;z-index:251674624;visibility:visible;mso-wrap-style:square;mso-height-percent:0;mso-wrap-distance-left:12pt;mso-wrap-distance-top:12pt;mso-wrap-distance-right:12pt;mso-wrap-distance-bottom:12pt;mso-position-horizontal:right;mso-position-horizontal-relative:margin;mso-position-vertical:absolute;mso-position-vertical-relative:page;mso-height-percent:0;mso-height-relative:margin;v-text-anchor:top" wrapcoords="0 0 21600 0 21600 21600 0 21600 0 0" o:gfxdata="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" filled="f" stroked="f" strokeweight="1pt">
+              <v:shape id="_x0000_s1037" type="#_x0000_t202" style="position:absolute;margin-left:247.65pt;margin-top:474.05pt;width:298.85pt;height:154.4pt;z-index:251674624;visibility:visible;mso-wrap-style:square;mso-height-percent:0;mso-wrap-distance-left:12pt;mso-wrap-distance-top:12pt;mso-wrap-distance-right:12pt;mso-wrap-distance-bottom:12pt;mso-position-horizontal:right;mso-position-horizontal-relative:margin;mso-position-vertical:absolute;mso-position-vertical-relative:page;mso-height-percent:0;mso-height-relative:margin;v-text-anchor:top" wrapcoords="0 0 21600 0 21600 21600 0 21600 0 0" o:gfxdata="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" filled="f" stroked="f" strokeweight="1pt">
                 <v:stroke miterlimit="4"/>
                 <v:textbox inset="4pt,4pt,4pt,4pt">
                   <w:txbxContent>
@@ -6609,7 +6579,7 @@
                         <a:effectLst/>
                         <a:extLst>
                           <a:ext uri="{C572A759-6A51-4108-AA02-DFA0A04FC94B}">
-                            <ma14:wrappingTextBoxFlag xmlns="" xmlns:w="http://schemas.openxmlformats.org/wordprocessingml/2006/main" xmlns:w10="urn:schemas-microsoft-com:office:word" xmlns:v="urn:schemas-microsoft-com:vml" xmlns:o="urn:schemas-microsoft-com:office:office" xmlns:ma14="http://schemas.microsoft.com/office/mac/drawingml/2011/main" val="1"/>
+                            <ma14:wrappingTextBoxFlag xmlns:ma14="http://schemas.microsoft.com/office/mac/drawingml/2011/main" xmlns:o="urn:schemas-microsoft-com:office:office" xmlns:v="urn:schemas-microsoft-com:vml" xmlns:w10="urn:schemas-microsoft-com:office:word" xmlns:w="http://schemas.openxmlformats.org/wordprocessingml/2006/main" xmlns="" val="1"/>
                           </a:ext>
                         </a:extLst>
                       </wps:spPr>
@@ -6802,10 +6772,6 @@
           </mc:Choice>
           <mc:Fallback>
             <w:pict>
-              <v:shapetype id="_x0000_t202" coordsize="21600,21600" o:spt="202" path="m,l,21600r21600,l21600,xe">
-                <v:stroke joinstyle="miter"/>
-                <v:path gradientshapeok="t" o:connecttype="rect"/>
-              </v:shapetype>
               <v:shape id="_x0000_s1038" type="#_x0000_t202" style="position:absolute;margin-left:247.65pt;margin-top:382.5pt;width:298.85pt;height:82.8pt;z-index:251672576;visibility:visible;mso-wrap-style:square;mso-height-percent:0;mso-wrap-distance-left:12pt;mso-wrap-distance-top:12pt;mso-wrap-distance-right:12pt;mso-wrap-distance-bottom:12pt;mso-position-horizontal:right;mso-position-horizontal-relative:margin;mso-position-vertical:absolute;mso-position-vertical-relative:page;mso-height-percent:0;mso-height-relative:margin;v-text-anchor:top" wrapcoords="0 0 21600 0 21600 21600 0 21600 0 0" o:gfxdata="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" filled="f" stroked="f" strokeweight="1pt">
                 <v:stroke miterlimit="4"/>
                 <v:textbox inset="4pt,4pt,4pt,4pt">
@@ -8229,7 +8195,7 @@
           </mc:Choice>
           <mc:Fallback>
             <w:pict>
-              <v:shape id="_x0000_s1039" type="#_x0000_t202" style="position:absolute;margin-left:211.6pt;margin-top:142.55pt;width:47.6pt;height:137.45pt;z-index:251839488;visibility:visible;mso-wrap-style:square;mso-wrap-distance-left:12pt;mso-wrap-distance-top:12pt;mso-wrap-distance-right:12pt;mso-wrap-distance-bottom:12pt;mso-position-horizontal:absolute;mso-position-horizontal-relative:page;mso-position-vertical:absolute;mso-position-vertical-relative:page;v-text-anchor:top" wrapcoords="0 0 21577 0 21577 21600 0 21600 0 0" o:gfxdata="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" filled="f" stroked="f" strokeweight="1pt">
+              <v:shape id="_x0000_s1040" type="#_x0000_t202" style="position:absolute;margin-left:211.6pt;margin-top:142.55pt;width:47.6pt;height:137.45pt;z-index:251839488;visibility:visible;mso-wrap-style:square;mso-wrap-distance-left:12pt;mso-wrap-distance-top:12pt;mso-wrap-distance-right:12pt;mso-wrap-distance-bottom:12pt;mso-position-horizontal:absolute;mso-position-horizontal-relative:page;mso-position-vertical:absolute;mso-position-vertical-relative:page;v-text-anchor:top" wrapcoords="0 0 21577 0 21577 21600 0 21600 0 0" o:gfxdata="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" filled="f" stroked="f" strokeweight="1pt">
                 <v:stroke miterlimit="4"/>
                 <v:textbox inset="4pt,4pt,4pt,4pt">
                   <w:txbxContent>
@@ -8402,7 +8368,7 @@
           </mc:Choice>
           <mc:Fallback>
             <w:pict>
-              <v:shape id="_x0000_s1040" type="#_x0000_t202" style="position:absolute;margin-left:247.65pt;margin-top:335.65pt;width:298.85pt;height:34.35pt;z-index:251670528;visibility:visible;mso-wrap-style:square;mso-height-percent:0;mso-wrap-distance-left:12pt;mso-wrap-distance-top:12pt;mso-wrap-distance-right:12pt;mso-wrap-distance-bottom:12pt;mso-position-horizontal:right;mso-position-horizontal-relative:margin;mso-position-vertical:absolute;mso-position-vertical-relative:page;mso-height-percent:0;mso-height-relative:margin;v-text-anchor:top" o:gfxdata="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" filled="f" stroked="f" strokeweight="1pt">
+              <v:shape id="_x0000_s1041" type="#_x0000_t202" style="position:absolute;margin-left:247.65pt;margin-top:335.65pt;width:298.85pt;height:34.35pt;z-index:251670528;visibility:visible;mso-wrap-style:square;mso-height-percent:0;mso-wrap-distance-left:12pt;mso-wrap-distance-top:12pt;mso-wrap-distance-right:12pt;mso-wrap-distance-bottom:12pt;mso-position-horizontal:right;mso-position-horizontal-relative:margin;mso-position-vertical:absolute;mso-position-vertical-relative:page;mso-height-percent:0;mso-height-relative:margin;v-text-anchor:top" o:gfxdata="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" filled="f" stroked="f" strokeweight="1pt">
                 <v:stroke miterlimit="4"/>
                 <v:textbox inset="4pt,4pt,4pt,4pt">
                   <w:txbxContent>
@@ -8572,7 +8538,7 @@
                         <a:effectLst/>
                         <a:extLst>
                           <a:ext uri="{C572A759-6A51-4108-AA02-DFA0A04FC94B}">
-                            <ma14:wrappingTextBoxFlag xmlns="" xmlns:w="http://schemas.openxmlformats.org/wordprocessingml/2006/main" xmlns:w10="urn:schemas-microsoft-com:office:word" xmlns:v="urn:schemas-microsoft-com:vml" xmlns:o="urn:schemas-microsoft-com:office:office" xmlns:ma14="http://schemas.microsoft.com/office/mac/drawingml/2011/main" val="1"/>
+                            <ma14:wrappingTextBoxFlag xmlns:ma14="http://schemas.microsoft.com/office/mac/drawingml/2011/main" xmlns:o="urn:schemas-microsoft-com:office:office" xmlns:v="urn:schemas-microsoft-com:vml" xmlns:w10="urn:schemas-microsoft-com:office:word" xmlns:w="http://schemas.openxmlformats.org/wordprocessingml/2006/main" xmlns="" val="1"/>
                           </a:ext>
                         </a:extLst>
                       </wps:spPr>
@@ -8646,7 +8612,7 @@
           </mc:Choice>
           <mc:Fallback>
             <w:pict>
-              <v:shape id="_x0000_s1041" type="#_x0000_t202" style="position:absolute;margin-left:36pt;margin-top:30.05pt;width:261.65pt;height:76.15pt;z-index:251660288;visibility:visible;mso-wrap-style:square;mso-wrap-distance-left:12pt;mso-wrap-distance-top:12pt;mso-wrap-distance-right:12pt;mso-wrap-distance-bottom:12pt;mso-position-horizontal:absolute;mso-position-horizontal-relative:page;mso-position-vertical:absolute;mso-position-vertical-relative:page;v-text-anchor:top" wrapcoords="0 0 21596 0 21596 21586 0 21586 0 0" o:gfxdata="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" filled="f" stroked="f" strokeweight="1pt">
+              <v:shape id="_x0000_s1042" type="#_x0000_t202" style="position:absolute;margin-left:36pt;margin-top:30.05pt;width:261.65pt;height:76.15pt;z-index:251660288;visibility:visible;mso-wrap-style:square;mso-wrap-distance-left:12pt;mso-wrap-distance-top:12pt;mso-wrap-distance-right:12pt;mso-wrap-distance-bottom:12pt;mso-position-horizontal:absolute;mso-position-horizontal-relative:page;mso-position-vertical:absolute;mso-position-vertical-relative:page;v-text-anchor:top" wrapcoords="0 0 21596 0 21596 21586 0 21586 0 0" o:gfxdata="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" filled="f" stroked="f" strokeweight="1pt">
                 <v:stroke miterlimit="4"/>
                 <v:textbox inset="4pt,4pt,4pt,4pt">
                   <w:txbxContent>
@@ -8817,7 +8783,7 @@
           </mc:Choice>
           <mc:Fallback>
             <w:pict>
-              <v:shape id="_x0000_s1042" type="#_x0000_t202" style="position:absolute;margin-left:283.6pt;margin-top:30.05pt;width:275.65pt;height:76.15pt;z-index:251661312;visibility:visible;mso-wrap-style:square;mso-wrap-distance-left:12pt;mso-wrap-distance-top:12pt;mso-wrap-distance-right:12pt;mso-wrap-distance-bottom:12pt;mso-position-horizontal:absolute;mso-position-horizontal-relative:page;mso-position-vertical:absolute;mso-position-vertical-relative:page;v-text-anchor:top" wrapcoords="0 0 21600 0 21600 21586 0 21586 0 0" o:gfxdata="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" filled="f" stroked="f" strokeweight="1pt">
+              <v:shape id="_x0000_s1043" type="#_x0000_t202" style="position:absolute;margin-left:283.6pt;margin-top:30.05pt;width:275.65pt;height:76.15pt;z-index:251661312;visibility:visible;mso-wrap-style:square;mso-wrap-distance-left:12pt;mso-wrap-distance-top:12pt;mso-wrap-distance-right:12pt;mso-wrap-distance-bottom:12pt;mso-position-horizontal:absolute;mso-position-horizontal-relative:page;mso-position-vertical:absolute;mso-position-vertical-relative:page;v-text-anchor:top" wrapcoords="0 0 21600 0 21600 21586 0 21586 0 0" o:gfxdata="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" filled="f" stroked="f" strokeweight="1pt">
                 <v:stroke miterlimit="4"/>
                 <v:textbox inset="4pt,4pt,4pt,4pt">
                   <w:txbxContent>
@@ -8993,6 +8959,7 @@
           </mc:Fallback>
         </mc:AlternateContent>
       </w:r>
+      <w:bookmarkStart w:id="0" w:name="_GoBack"/>
       <w:r>
         <w:rPr>
           <w:noProof/>
@@ -9057,6 +9024,7 @@
           </mc:Fallback>
         </mc:AlternateContent>
       </w:r>
+      <w:bookmarkEnd w:id="0"/>
       <w:r>
         <w:rPr>
           <w:noProof/>
@@ -14631,7 +14599,7 @@
                         <a:effectLst/>
                         <a:extLst>
                           <a:ext uri="{C572A759-6A51-4108-AA02-DFA0A04FC94B}">
-                            <ma14:wrappingTextBoxFlag xmlns="" xmlns:w="http://schemas.openxmlformats.org/wordprocessingml/2006/main" xmlns:w10="urn:schemas-microsoft-com:office:word" xmlns:v="urn:schemas-microsoft-com:vml" xmlns:o="urn:schemas-microsoft-com:office:office" xmlns:ma14="http://schemas.microsoft.com/office/mac/drawingml/2011/main" val="1"/>
+                            <ma14:wrappingTextBoxFlag xmlns:ma14="http://schemas.microsoft.com/office/mac/drawingml/2011/main" xmlns:o="urn:schemas-microsoft-com:office:office" xmlns:v="urn:schemas-microsoft-com:vml" xmlns:w10="urn:schemas-microsoft-com:office:word" xmlns:w="http://schemas.openxmlformats.org/wordprocessingml/2006/main" xmlns="" val="1"/>
                           </a:ext>
                         </a:extLst>
                       </wps:spPr>
@@ -15899,7 +15867,7 @@
                         <a:effectLst/>
                         <a:extLst>
                           <a:ext uri="{C572A759-6A51-4108-AA02-DFA0A04FC94B}">
-                            <ma14:wrappingTextBoxFlag xmlns="" xmlns:w="http://schemas.openxmlformats.org/wordprocessingml/2006/main" xmlns:w10="urn:schemas-microsoft-com:office:word" xmlns:v="urn:schemas-microsoft-com:vml" xmlns:o="urn:schemas-microsoft-com:office:office" xmlns:ma14="http://schemas.microsoft.com/office/mac/drawingml/2011/main" val="1"/>
+                            <ma14:wrappingTextBoxFlag xmlns:ma14="http://schemas.microsoft.com/office/mac/drawingml/2011/main" xmlns:o="urn:schemas-microsoft-com:office:office" xmlns:v="urn:schemas-microsoft-com:vml" xmlns:w10="urn:schemas-microsoft-com:office:word" xmlns:w="http://schemas.openxmlformats.org/wordprocessingml/2006/main" xmlns="" val="1"/>
                           </a:ext>
                         </a:extLst>
                       </wps:spPr>
@@ -16786,11 +16754,7 @@
           </mc:Choice>
           <mc:Fallback>
             <w:pict>
-              <v:shapetype w14:anchorId="38A4D588" id="_x0000_t202" coordsize="21600,21600" o:spt="202" path="m,l,21600r21600,l21600,xe">
-                <v:stroke joinstyle="miter"/>
-                <v:path gradientshapeok="t" o:connecttype="rect"/>
-              </v:shapetype>
-              <v:shape id="_x0000_s1058" type="#_x0000_t202" style="position:absolute;margin-left:247.65pt;margin-top:195.75pt;width:298.85pt;height:136pt;z-index:251864064;visibility:visible;mso-wrap-style:square;mso-height-percent:0;mso-wrap-distance-left:12pt;mso-wrap-distance-top:12pt;mso-wrap-distance-right:12pt;mso-wrap-distance-bottom:12pt;mso-position-horizontal:right;mso-position-horizontal-relative:margin;mso-position-vertical:absolute;mso-position-vertical-relative:page;mso-height-percent:0;mso-height-relative:margin;v-text-anchor:top" o:gfxdata="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" filled="f" stroked="f" strokeweight="1pt">
+              <v:shape w14:anchorId="38A4D588" id="_x0000_s1058" type="#_x0000_t202" style="position:absolute;margin-left:247.65pt;margin-top:195.75pt;width:298.85pt;height:136pt;z-index:251864064;visibility:visible;mso-wrap-style:square;mso-height-percent:0;mso-wrap-distance-left:12pt;mso-wrap-distance-top:12pt;mso-wrap-distance-right:12pt;mso-wrap-distance-bottom:12pt;mso-position-horizontal:right;mso-position-horizontal-relative:margin;mso-position-vertical:absolute;mso-position-vertical-relative:page;mso-height-percent:0;mso-height-relative:margin;v-text-anchor:top" o:gfxdata="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" filled="f" stroked="f" strokeweight="1pt">
                 <v:stroke miterlimit="4"/>
                 <v:textbox inset="4pt,4pt,4pt,4pt">
                   <w:txbxContent>
@@ -16999,8 +16963,6 @@
                         <w:pStyle w:val="Body"/>
                         <w:spacing w:line="360" w:lineRule="auto"/>
                       </w:pPr>
-                      <w:bookmarkStart w:id="1" w:name="_GoBack"/>
-                      <w:bookmarkEnd w:id="1"/>
                     </w:p>
                   </w:txbxContent>
                 </v:textbox>
@@ -17337,43 +17299,7 @@
                           <w:sz w:val="14"/>
                           <w:szCs w:val="14"/>
                         </w:rPr>
-                        <w:t>0</w:t>
-                      </w:r>
-                      <w:r>
-                        <w:rPr>
-                          <w:b/>
-                          <w:bCs/>
-                          <w:sz w:val="14"/>
-                          <w:szCs w:val="14"/>
-                        </w:rPr>
-                        <w:t>3-2018</w:t>
-                      </w:r>
-                      <w:r>
-                        <w:rPr>
-                          <w:b/>
-                          <w:bCs/>
-                          <w:sz w:val="14"/>
-                          <w:szCs w:val="14"/>
-                        </w:rPr>
-                        <w:t xml:space="preserve"> - </w:t>
-                      </w:r>
-                      <w:r>
-                        <w:rPr>
-                          <w:b/>
-                          <w:bCs/>
-                          <w:sz w:val="14"/>
-                          <w:szCs w:val="14"/>
-                        </w:rPr>
-                        <w:t xml:space="preserve">  10-2017</w:t>
-                      </w:r>
-                      <w:r>
-                        <w:rPr>
-                          <w:b/>
-                          <w:bCs/>
-                          <w:sz w:val="14"/>
-                          <w:szCs w:val="14"/>
-                        </w:rPr>
-                        <w:t xml:space="preserve"> </w:t>
+                        <w:t xml:space="preserve">03-2018 -   10-2017 </w:t>
                       </w:r>
                     </w:p>
                   </w:txbxContent>
@@ -17854,35 +17780,7 @@
                           <w:sz w:val="14"/>
                           <w:szCs w:val="14"/>
                         </w:rPr>
-                        <w:t xml:space="preserve">Project: </w:t>
-                      </w:r>
-                      <w:r>
-                        <w:rPr>
-                          <w:sz w:val="14"/>
-                          <w:szCs w:val="14"/>
-                        </w:rPr>
-                        <w:t>PSD2</w:t>
-                      </w:r>
-                      <w:r>
-                        <w:rPr>
-                          <w:sz w:val="14"/>
-                          <w:szCs w:val="14"/>
-                        </w:rPr>
-                        <w:t xml:space="preserve"> (</w:t>
-                      </w:r>
-                      <w:r>
-                        <w:rPr>
-                          <w:sz w:val="14"/>
-                          <w:szCs w:val="14"/>
-                        </w:rPr>
-                        <w:t>Payments service directive 2</w:t>
-                      </w:r>
-                      <w:r>
-                        <w:rPr>
-                          <w:sz w:val="14"/>
-                          <w:szCs w:val="14"/>
-                        </w:rPr>
-                        <w:t>)</w:t>
+                        <w:t>Project: PSD2 (Payments service directive 2)</w:t>
                       </w:r>
                     </w:p>
                     <w:p>
@@ -17957,14 +17855,7 @@
                           <w:sz w:val="14"/>
                           <w:szCs w:val="14"/>
                         </w:rPr>
-                        <w:t>, JSON, XML</w:t>
-                      </w:r>
-                      <w:r>
-                        <w:rPr>
-                          <w:sz w:val="14"/>
-                          <w:szCs w:val="14"/>
-                        </w:rPr>
-                        <w:t xml:space="preserve">, </w:t>
+                        <w:t xml:space="preserve">, JSON, XML, </w:t>
                       </w:r>
                     </w:p>
                     <w:p>
@@ -18223,8 +18114,8 @@
       </w:r>
     </w:p>
     <w:sectPr>
-      <w:headerReference w:type="default" r:id="rId15"/>
-      <w:footerReference w:type="default" r:id="rId16"/>
+      <w:headerReference w:type="default" r:id="rId13"/>
+      <w:footerReference w:type="default" r:id="rId14"/>
       <w:pgSz w:w="11906" w:h="16838"/>
       <w:pgMar w:top="720" w:right="720" w:bottom="720" w:left="720" w:header="709" w:footer="850" w:gutter="0"/>
       <w:cols w:space="720"/>

</xml_diff>